<commit_message>
update doc file.  4mar2020
</commit_message>
<xml_diff>
--- a/TIPPAAI_AAISD_CV_KOAYSENGTIAN_readme.docx
+++ b/TIPPAAI_AAISD_CV_KOAYSENGTIAN_readme.docx
@@ -696,11 +696,15 @@
         </w:numPr>
         <w:jc w:val="both"/>
         <w:rPr>
-          <w:lang w:val="en-SG"/>
-        </w:rPr>
-      </w:pPr>
-      <w:r>
-        <w:rPr>
+          <w:b/>
+          <w:bCs/>
+          <w:lang w:val="en-SG"/>
+        </w:rPr>
+      </w:pPr>
+      <w:r>
+        <w:rPr>
+          <w:b/>
+          <w:bCs/>
           <w:lang w:val="en-SG"/>
         </w:rPr>
         <w:t>Directory Structures</w:t>
@@ -788,8 +792,6 @@
           </wp:inline>
         </w:drawing>
       </w:r>
-      <w:bookmarkStart w:id="0" w:name="_GoBack"/>
-      <w:bookmarkEnd w:id="0"/>
     </w:p>
     <w:p>
       <w:pPr>
@@ -985,6 +987,191 @@
         </w:drawing>
       </w:r>
     </w:p>
+    <w:p>
+      <w:pPr>
+        <w:pStyle w:val="ListParagraph"/>
+        <w:ind w:left="1440"/>
+        <w:jc w:val="both"/>
+        <w:rPr>
+          <w:lang w:val="en-SG"/>
+        </w:rPr>
+      </w:pPr>
+    </w:p>
+    <w:p>
+      <w:pPr>
+        <w:pStyle w:val="ListParagraph"/>
+        <w:numPr>
+          <w:ilvl w:val="0"/>
+          <w:numId w:val="2"/>
+        </w:numPr>
+        <w:jc w:val="both"/>
+        <w:rPr>
+          <w:b/>
+          <w:bCs/>
+          <w:lang w:val="en-SG"/>
+        </w:rPr>
+      </w:pPr>
+      <w:r>
+        <w:rPr>
+          <w:b/>
+          <w:bCs/>
+          <w:lang w:val="en-SG"/>
+        </w:rPr>
+        <w:lastRenderedPageBreak/>
+        <w:t>Learnings</w:t>
+      </w:r>
+    </w:p>
+    <w:p>
+      <w:pPr>
+        <w:pStyle w:val="ListParagraph"/>
+        <w:numPr>
+          <w:ilvl w:val="0"/>
+          <w:numId w:val="5"/>
+        </w:numPr>
+        <w:jc w:val="both"/>
+        <w:rPr>
+          <w:b/>
+          <w:bCs/>
+          <w:lang w:val="en-SG"/>
+        </w:rPr>
+      </w:pPr>
+      <w:r>
+        <w:rPr>
+          <w:lang w:val="en-SG"/>
+        </w:rPr>
+        <w:t>Images class imbalances and to further improve the accuracy, needs to collect/source more images of different bird species to balance out</w:t>
+      </w:r>
+      <w:r>
+        <w:rPr>
+          <w:lang w:val="en-SG"/>
+        </w:rPr>
+        <w:t xml:space="preserve"> so that one class of bird will not overpower another bird class.</w:t>
+      </w:r>
+    </w:p>
+    <w:p>
+      <w:pPr>
+        <w:pStyle w:val="ListParagraph"/>
+        <w:numPr>
+          <w:ilvl w:val="0"/>
+          <w:numId w:val="5"/>
+        </w:numPr>
+        <w:jc w:val="both"/>
+        <w:rPr>
+          <w:b/>
+          <w:bCs/>
+          <w:lang w:val="en-SG"/>
+        </w:rPr>
+      </w:pPr>
+      <w:r>
+        <w:rPr>
+          <w:lang w:val="en-SG"/>
+        </w:rPr>
+        <w:t>Some species of birds have similar shape pattern but different in colours.  It seems that the bird colour has little effect to the bird species recognition model.  Need to explore other pre-processing techniques (future improvement) or other machine learning computer vision processing techniques to learn about the colour of the bird before feeding it to a classifier.</w:t>
+      </w:r>
+    </w:p>
+    <w:p>
+      <w:pPr>
+        <w:pStyle w:val="ListParagraph"/>
+        <w:numPr>
+          <w:ilvl w:val="0"/>
+          <w:numId w:val="5"/>
+        </w:numPr>
+        <w:jc w:val="both"/>
+        <w:rPr>
+          <w:b/>
+          <w:bCs/>
+          <w:lang w:val="en-SG"/>
+        </w:rPr>
+      </w:pPr>
+      <w:r>
+        <w:rPr>
+          <w:lang w:val="en-SG"/>
+        </w:rPr>
+        <w:t>Also, would like to explore</w:t>
+      </w:r>
+      <w:r>
+        <w:rPr>
+          <w:lang w:val="en-SG"/>
+        </w:rPr>
+        <w:t xml:space="preserve"> (future improvement)</w:t>
+      </w:r>
+      <w:r>
+        <w:rPr>
+          <w:lang w:val="en-SG"/>
+        </w:rPr>
+        <w:t xml:space="preserve"> whether</w:t>
+      </w:r>
+      <w:r>
+        <w:rPr>
+          <w:lang w:val="en-SG"/>
+        </w:rPr>
+        <w:t xml:space="preserve"> an</w:t>
+      </w:r>
+      <w:r>
+        <w:rPr>
+          <w:lang w:val="en-SG"/>
+        </w:rPr>
+        <w:t xml:space="preserve"> object (bird) recognition will help to further improve the classification since some bird images have ‘complicated’ or ‘noisy’ background.</w:t>
+      </w:r>
+      <w:r>
+        <w:rPr>
+          <w:lang w:val="en-SG"/>
+        </w:rPr>
+        <w:t xml:space="preserve">  After </w:t>
+      </w:r>
+      <w:r>
+        <w:rPr>
+          <w:lang w:val="en-SG"/>
+        </w:rPr>
+        <w:t>a bird</w:t>
+      </w:r>
+      <w:r>
+        <w:rPr>
+          <w:lang w:val="en-SG"/>
+        </w:rPr>
+        <w:t xml:space="preserve"> object </w:t>
+      </w:r>
+      <w:r>
+        <w:rPr>
+          <w:lang w:val="en-SG"/>
+        </w:rPr>
+        <w:t>is</w:t>
+      </w:r>
+      <w:r>
+        <w:rPr>
+          <w:lang w:val="en-SG"/>
+        </w:rPr>
+        <w:t xml:space="preserve"> detected</w:t>
+      </w:r>
+      <w:r>
+        <w:rPr>
+          <w:lang w:val="en-SG"/>
+        </w:rPr>
+        <w:t xml:space="preserve">, </w:t>
+      </w:r>
+      <w:r>
+        <w:rPr>
+          <w:lang w:val="en-SG"/>
+        </w:rPr>
+        <w:t>the bird image is extracted and feed into the classifier algorithm.</w:t>
+      </w:r>
+      <w:r>
+        <w:rPr>
+          <w:lang w:val="en-SG"/>
+        </w:rPr>
+        <w:t xml:space="preserve">  For example, the ‘White Throated Kingfishes’ had a raining background.  But the test images had bokeh background.</w:t>
+      </w:r>
+      <w:bookmarkStart w:id="0" w:name="_GoBack"/>
+      <w:bookmarkEnd w:id="0"/>
+    </w:p>
+    <w:p>
+      <w:pPr>
+        <w:jc w:val="both"/>
+        <w:rPr>
+          <w:lang w:val="en-SG"/>
+        </w:rPr>
+      </w:pPr>
+    </w:p>
     <w:sectPr>
       <w:pgSz w:w="12240" w:h="15840"/>
       <w:pgMar w:top="1440" w:right="1440" w:bottom="1440" w:left="1440" w:header="708" w:footer="708" w:gutter="0"/>
@@ -1173,6 +1360,118 @@
     </w:lvl>
   </w:abstractNum>
   <w:abstractNum w:abstractNumId="2" w15:restartNumberingAfterBreak="0">
+    <w:nsid w:val="56DB46F1"/>
+    <w:multiLevelType w:val="hybridMultilevel"/>
+    <w:tmpl w:val="D206BD62"/>
+    <w:lvl w:ilvl="0" w:tplc="0100B896">
+      <w:numFmt w:val="bullet"/>
+      <w:lvlText w:val="-"/>
+      <w:lvlJc w:val="left"/>
+      <w:pPr>
+        <w:ind w:left="1800" w:hanging="360"/>
+      </w:pPr>
+      <w:rPr>
+        <w:rFonts w:ascii="Calibri" w:eastAsiaTheme="minorEastAsia" w:hAnsi="Calibri" w:cs="Calibri" w:hint="default"/>
+      </w:rPr>
+    </w:lvl>
+    <w:lvl w:ilvl="1" w:tplc="48090003" w:tentative="1">
+      <w:start w:val="1"/>
+      <w:numFmt w:val="bullet"/>
+      <w:lvlText w:val="o"/>
+      <w:lvlJc w:val="left"/>
+      <w:pPr>
+        <w:ind w:left="2520" w:hanging="360"/>
+      </w:pPr>
+      <w:rPr>
+        <w:rFonts w:ascii="Courier New" w:hAnsi="Courier New" w:cs="Courier New" w:hint="default"/>
+      </w:rPr>
+    </w:lvl>
+    <w:lvl w:ilvl="2" w:tplc="48090005" w:tentative="1">
+      <w:start w:val="1"/>
+      <w:numFmt w:val="bullet"/>
+      <w:lvlText w:val=""/>
+      <w:lvlJc w:val="left"/>
+      <w:pPr>
+        <w:ind w:left="3240" w:hanging="360"/>
+      </w:pPr>
+      <w:rPr>
+        <w:rFonts w:ascii="Wingdings" w:hAnsi="Wingdings" w:hint="default"/>
+      </w:rPr>
+    </w:lvl>
+    <w:lvl w:ilvl="3" w:tplc="48090001" w:tentative="1">
+      <w:start w:val="1"/>
+      <w:numFmt w:val="bullet"/>
+      <w:lvlText w:val=""/>
+      <w:lvlJc w:val="left"/>
+      <w:pPr>
+        <w:ind w:left="3960" w:hanging="360"/>
+      </w:pPr>
+      <w:rPr>
+        <w:rFonts w:ascii="Symbol" w:hAnsi="Symbol" w:hint="default"/>
+      </w:rPr>
+    </w:lvl>
+    <w:lvl w:ilvl="4" w:tplc="48090003" w:tentative="1">
+      <w:start w:val="1"/>
+      <w:numFmt w:val="bullet"/>
+      <w:lvlText w:val="o"/>
+      <w:lvlJc w:val="left"/>
+      <w:pPr>
+        <w:ind w:left="4680" w:hanging="360"/>
+      </w:pPr>
+      <w:rPr>
+        <w:rFonts w:ascii="Courier New" w:hAnsi="Courier New" w:cs="Courier New" w:hint="default"/>
+      </w:rPr>
+    </w:lvl>
+    <w:lvl w:ilvl="5" w:tplc="48090005" w:tentative="1">
+      <w:start w:val="1"/>
+      <w:numFmt w:val="bullet"/>
+      <w:lvlText w:val=""/>
+      <w:lvlJc w:val="left"/>
+      <w:pPr>
+        <w:ind w:left="5400" w:hanging="360"/>
+      </w:pPr>
+      <w:rPr>
+        <w:rFonts w:ascii="Wingdings" w:hAnsi="Wingdings" w:hint="default"/>
+      </w:rPr>
+    </w:lvl>
+    <w:lvl w:ilvl="6" w:tplc="48090001" w:tentative="1">
+      <w:start w:val="1"/>
+      <w:numFmt w:val="bullet"/>
+      <w:lvlText w:val=""/>
+      <w:lvlJc w:val="left"/>
+      <w:pPr>
+        <w:ind w:left="6120" w:hanging="360"/>
+      </w:pPr>
+      <w:rPr>
+        <w:rFonts w:ascii="Symbol" w:hAnsi="Symbol" w:hint="default"/>
+      </w:rPr>
+    </w:lvl>
+    <w:lvl w:ilvl="7" w:tplc="48090003" w:tentative="1">
+      <w:start w:val="1"/>
+      <w:numFmt w:val="bullet"/>
+      <w:lvlText w:val="o"/>
+      <w:lvlJc w:val="left"/>
+      <w:pPr>
+        <w:ind w:left="6840" w:hanging="360"/>
+      </w:pPr>
+      <w:rPr>
+        <w:rFonts w:ascii="Courier New" w:hAnsi="Courier New" w:cs="Courier New" w:hint="default"/>
+      </w:rPr>
+    </w:lvl>
+    <w:lvl w:ilvl="8" w:tplc="48090005" w:tentative="1">
+      <w:start w:val="1"/>
+      <w:numFmt w:val="bullet"/>
+      <w:lvlText w:val=""/>
+      <w:lvlJc w:val="left"/>
+      <w:pPr>
+        <w:ind w:left="7560" w:hanging="360"/>
+      </w:pPr>
+      <w:rPr>
+        <w:rFonts w:ascii="Wingdings" w:hAnsi="Wingdings" w:hint="default"/>
+      </w:rPr>
+    </w:lvl>
+  </w:abstractNum>
+  <w:abstractNum w:abstractNumId="3" w15:restartNumberingAfterBreak="0">
     <w:nsid w:val="60CF1EE8"/>
     <w:multiLevelType w:val="hybridMultilevel"/>
     <w:tmpl w:val="F426057A"/>
@@ -1259,16 +1558,134 @@
       <w:pPr>
         <w:ind w:left="6480" w:hanging="180"/>
       </w:pPr>
+    </w:lvl>
+  </w:abstractNum>
+  <w:abstractNum w:abstractNumId="4" w15:restartNumberingAfterBreak="0">
+    <w:nsid w:val="6EC72214"/>
+    <w:multiLevelType w:val="hybridMultilevel"/>
+    <w:tmpl w:val="0A62B732"/>
+    <w:lvl w:ilvl="0" w:tplc="0100B896">
+      <w:numFmt w:val="bullet"/>
+      <w:lvlText w:val="-"/>
+      <w:lvlJc w:val="left"/>
+      <w:pPr>
+        <w:ind w:left="1080" w:hanging="360"/>
+      </w:pPr>
+      <w:rPr>
+        <w:rFonts w:ascii="Calibri" w:eastAsiaTheme="minorEastAsia" w:hAnsi="Calibri" w:cs="Calibri" w:hint="default"/>
+      </w:rPr>
+    </w:lvl>
+    <w:lvl w:ilvl="1" w:tplc="48090003">
+      <w:start w:val="1"/>
+      <w:numFmt w:val="bullet"/>
+      <w:lvlText w:val="o"/>
+      <w:lvlJc w:val="left"/>
+      <w:pPr>
+        <w:ind w:left="720" w:hanging="360"/>
+      </w:pPr>
+      <w:rPr>
+        <w:rFonts w:ascii="Courier New" w:hAnsi="Courier New" w:cs="Courier New" w:hint="default"/>
+      </w:rPr>
+    </w:lvl>
+    <w:lvl w:ilvl="2" w:tplc="48090005" w:tentative="1">
+      <w:start w:val="1"/>
+      <w:numFmt w:val="bullet"/>
+      <w:lvlText w:val=""/>
+      <w:lvlJc w:val="left"/>
+      <w:pPr>
+        <w:ind w:left="1440" w:hanging="360"/>
+      </w:pPr>
+      <w:rPr>
+        <w:rFonts w:ascii="Wingdings" w:hAnsi="Wingdings" w:hint="default"/>
+      </w:rPr>
+    </w:lvl>
+    <w:lvl w:ilvl="3" w:tplc="48090001" w:tentative="1">
+      <w:start w:val="1"/>
+      <w:numFmt w:val="bullet"/>
+      <w:lvlText w:val=""/>
+      <w:lvlJc w:val="left"/>
+      <w:pPr>
+        <w:ind w:left="2160" w:hanging="360"/>
+      </w:pPr>
+      <w:rPr>
+        <w:rFonts w:ascii="Symbol" w:hAnsi="Symbol" w:hint="default"/>
+      </w:rPr>
+    </w:lvl>
+    <w:lvl w:ilvl="4" w:tplc="48090003" w:tentative="1">
+      <w:start w:val="1"/>
+      <w:numFmt w:val="bullet"/>
+      <w:lvlText w:val="o"/>
+      <w:lvlJc w:val="left"/>
+      <w:pPr>
+        <w:ind w:left="2880" w:hanging="360"/>
+      </w:pPr>
+      <w:rPr>
+        <w:rFonts w:ascii="Courier New" w:hAnsi="Courier New" w:cs="Courier New" w:hint="default"/>
+      </w:rPr>
+    </w:lvl>
+    <w:lvl w:ilvl="5" w:tplc="48090005" w:tentative="1">
+      <w:start w:val="1"/>
+      <w:numFmt w:val="bullet"/>
+      <w:lvlText w:val=""/>
+      <w:lvlJc w:val="left"/>
+      <w:pPr>
+        <w:ind w:left="3600" w:hanging="360"/>
+      </w:pPr>
+      <w:rPr>
+        <w:rFonts w:ascii="Wingdings" w:hAnsi="Wingdings" w:hint="default"/>
+      </w:rPr>
+    </w:lvl>
+    <w:lvl w:ilvl="6" w:tplc="48090001" w:tentative="1">
+      <w:start w:val="1"/>
+      <w:numFmt w:val="bullet"/>
+      <w:lvlText w:val=""/>
+      <w:lvlJc w:val="left"/>
+      <w:pPr>
+        <w:ind w:left="4320" w:hanging="360"/>
+      </w:pPr>
+      <w:rPr>
+        <w:rFonts w:ascii="Symbol" w:hAnsi="Symbol" w:hint="default"/>
+      </w:rPr>
+    </w:lvl>
+    <w:lvl w:ilvl="7" w:tplc="48090003" w:tentative="1">
+      <w:start w:val="1"/>
+      <w:numFmt w:val="bullet"/>
+      <w:lvlText w:val="o"/>
+      <w:lvlJc w:val="left"/>
+      <w:pPr>
+        <w:ind w:left="5040" w:hanging="360"/>
+      </w:pPr>
+      <w:rPr>
+        <w:rFonts w:ascii="Courier New" w:hAnsi="Courier New" w:cs="Courier New" w:hint="default"/>
+      </w:rPr>
+    </w:lvl>
+    <w:lvl w:ilvl="8" w:tplc="48090005" w:tentative="1">
+      <w:start w:val="1"/>
+      <w:numFmt w:val="bullet"/>
+      <w:lvlText w:val=""/>
+      <w:lvlJc w:val="left"/>
+      <w:pPr>
+        <w:ind w:left="5760" w:hanging="360"/>
+      </w:pPr>
+      <w:rPr>
+        <w:rFonts w:ascii="Wingdings" w:hAnsi="Wingdings" w:hint="default"/>
+      </w:rPr>
     </w:lvl>
   </w:abstractNum>
   <w:num w:numId="1">
     <w:abstractNumId w:val="0"/>
   </w:num>
   <w:num w:numId="2">
-    <w:abstractNumId w:val="2"/>
+    <w:abstractNumId w:val="3"/>
   </w:num>
   <w:num w:numId="3">
     <w:abstractNumId w:val="1"/>
+  </w:num>
+  <w:num w:numId="4">
+    <w:abstractNumId w:val="2"/>
+  </w:num>
+  <w:num w:numId="5">
+    <w:abstractNumId w:val="4"/>
   </w:num>
 </w:numbering>
 </file>

</xml_diff>

<commit_message>
Update doc file.  6 March 2020
</commit_message>
<xml_diff>
--- a/TIPPAAI_AAISD_CV_KOAYSENGTIAN_readme.docx
+++ b/TIPPAAI_AAISD_CV_KOAYSENGTIAN_readme.docx
@@ -71,7 +71,23 @@
           <w:szCs w:val="32"/>
           <w:lang w:val="en-SG"/>
         </w:rPr>
-        <w:t>Submitted By: Koay Seng Tian,   Date: 03 March 2020</w:t>
+        <w:t>Submitted By: Koay Seng Tian,   Date: 0</w:t>
+      </w:r>
+      <w:r>
+        <w:rPr>
+          <w:sz w:val="32"/>
+          <w:szCs w:val="32"/>
+          <w:lang w:val="en-SG"/>
+        </w:rPr>
+        <w:t>6</w:t>
+      </w:r>
+      <w:r>
+        <w:rPr>
+          <w:sz w:val="32"/>
+          <w:szCs w:val="32"/>
+          <w:lang w:val="en-SG"/>
+        </w:rPr>
+        <w:t xml:space="preserve"> March 2020</w:t>
       </w:r>
     </w:p>
     <w:p>
@@ -149,7 +165,39 @@
           <w:szCs w:val="24"/>
           <w:lang w:val="en-SG"/>
         </w:rPr>
-        <w:t>Question_1\question_1_cv_colab.ipynb is to be executed in google’s colab.  Each epoch takes about 7-9s to run in colab</w:t>
+        <w:t>Question_1\question_1_cv_colab.ipynb is to be executed in google’s colab.  Each epoch takes about 7-9</w:t>
+      </w:r>
+      <w:r>
+        <w:rPr>
+          <w:sz w:val="24"/>
+          <w:szCs w:val="24"/>
+          <w:lang w:val="en-SG"/>
+        </w:rPr>
+        <w:t xml:space="preserve"> </w:t>
+      </w:r>
+      <w:r>
+        <w:rPr>
+          <w:sz w:val="24"/>
+          <w:szCs w:val="24"/>
+          <w:lang w:val="en-SG"/>
+        </w:rPr>
+        <w:t>s</w:t>
+      </w:r>
+      <w:r>
+        <w:rPr>
+          <w:sz w:val="24"/>
+          <w:szCs w:val="24"/>
+          <w:lang w:val="en-SG"/>
+        </w:rPr>
+        <w:t>econds</w:t>
+      </w:r>
+      <w:r>
+        <w:rPr>
+          <w:sz w:val="24"/>
+          <w:szCs w:val="24"/>
+          <w:lang w:val="en-SG"/>
+        </w:rPr>
+        <w:t xml:space="preserve"> to run in colab</w:t>
       </w:r>
       <w:r>
         <w:rPr>
@@ -690,6 +738,16 @@
     <w:p>
       <w:pPr>
         <w:pStyle w:val="ListParagraph"/>
+        <w:ind w:left="1440"/>
+        <w:jc w:val="both"/>
+        <w:rPr>
+          <w:lang w:val="en-SG"/>
+        </w:rPr>
+      </w:pPr>
+    </w:p>
+    <w:p>
+      <w:pPr>
+        <w:pStyle w:val="ListParagraph"/>
         <w:numPr>
           <w:ilvl w:val="0"/>
           <w:numId w:val="2"/>
@@ -726,17 +784,8 @@
         <w:rPr>
           <w:lang w:val="en-SG"/>
         </w:rPr>
-        <w:lastRenderedPageBreak/>
-        <w:t xml:space="preserve">Google </w:t>
-      </w:r>
-      <w:proofErr w:type="spellStart"/>
-      <w:r>
-        <w:rPr>
-          <w:lang w:val="en-SG"/>
-        </w:rPr>
-        <w:t>Colab</w:t>
-      </w:r>
-      <w:proofErr w:type="spellEnd"/>
+        <w:t>Google Colab</w:t>
+      </w:r>
     </w:p>
     <w:p>
       <w:pPr>
@@ -767,7 +816,7 @@
                     <pic:cNvPicPr/>
                   </pic:nvPicPr>
                   <pic:blipFill>
-                    <a:blip r:embed="rId5"/>
+                    <a:blip r:embed="rId7"/>
                     <a:stretch>
                       <a:fillRect/>
                     </a:stretch>
@@ -851,7 +900,7 @@
                     <pic:cNvPicPr/>
                   </pic:nvPicPr>
                   <pic:blipFill>
-                    <a:blip r:embed="rId6"/>
+                    <a:blip r:embed="rId8"/>
                     <a:stretch>
                       <a:fillRect/>
                     </a:stretch>
@@ -906,7 +955,7 @@
                     <pic:cNvPicPr/>
                   </pic:nvPicPr>
                   <pic:blipFill>
-                    <a:blip r:embed="rId7"/>
+                    <a:blip r:embed="rId9"/>
                     <a:stretch>
                       <a:fillRect/>
                     </a:stretch>
@@ -945,6 +994,7 @@
         <w:rPr>
           <w:noProof/>
         </w:rPr>
+        <w:lastRenderedPageBreak/>
         <w:drawing>
           <wp:inline distT="0" distB="0" distL="0" distR="0" wp14:anchorId="0E17EB32" wp14:editId="53435A6A">
             <wp:extent cx="4810125" cy="1114654"/>
@@ -961,7 +1011,7 @@
                     <pic:cNvPicPr/>
                   </pic:nvPicPr>
                   <pic:blipFill>
-                    <a:blip r:embed="rId8"/>
+                    <a:blip r:embed="rId10"/>
                     <a:stretch>
                       <a:fillRect/>
                     </a:stretch>
@@ -1017,7 +1067,6 @@
           <w:bCs/>
           <w:lang w:val="en-SG"/>
         </w:rPr>
-        <w:lastRenderedPageBreak/>
         <w:t>Learnings</w:t>
       </w:r>
     </w:p>
@@ -1039,13 +1088,37 @@
         <w:rPr>
           <w:lang w:val="en-SG"/>
         </w:rPr>
-        <w:t>Images class imbalances and to further improve the accuracy, needs to collect/source more images of different bird species to balance out</w:t>
-      </w:r>
-      <w:r>
-        <w:rPr>
-          <w:lang w:val="en-SG"/>
-        </w:rPr>
-        <w:t xml:space="preserve"> so that one class of bird will not overpower another bird class.</w:t>
+        <w:t>Images class imbalances</w:t>
+      </w:r>
+      <w:r>
+        <w:rPr>
+          <w:lang w:val="en-SG"/>
+        </w:rPr>
+        <w:t>: T</w:t>
+      </w:r>
+      <w:r>
+        <w:rPr>
+          <w:lang w:val="en-SG"/>
+        </w:rPr>
+        <w:t>o further improve the accuracy, needs to collect/source more images of different bird species to balance out</w:t>
+      </w:r>
+      <w:r>
+        <w:rPr>
+          <w:lang w:val="en-SG"/>
+        </w:rPr>
+        <w:t xml:space="preserve"> so that one class of bird</w:t>
+      </w:r>
+      <w:r>
+        <w:rPr>
+          <w:lang w:val="en-SG"/>
+        </w:rPr>
+        <w:t>s</w:t>
+      </w:r>
+      <w:r>
+        <w:rPr>
+          <w:lang w:val="en-SG"/>
+        </w:rPr>
+        <w:t xml:space="preserve"> will not overpower another bird class.</w:t>
       </w:r>
     </w:p>
     <w:p>
@@ -1087,6 +1160,27 @@
         <w:rPr>
           <w:lang w:val="en-SG"/>
         </w:rPr>
+        <w:t>For some species of bird, the male and female birds have different colors but the shape is the same.</w:t>
+      </w:r>
+    </w:p>
+    <w:p>
+      <w:pPr>
+        <w:pStyle w:val="ListParagraph"/>
+        <w:numPr>
+          <w:ilvl w:val="0"/>
+          <w:numId w:val="5"/>
+        </w:numPr>
+        <w:jc w:val="both"/>
+        <w:rPr>
+          <w:b/>
+          <w:bCs/>
+          <w:lang w:val="en-SG"/>
+        </w:rPr>
+      </w:pPr>
+      <w:r>
+        <w:rPr>
+          <w:lang w:val="en-SG"/>
+        </w:rPr>
         <w:t>Also, would like to explore</w:t>
       </w:r>
       <w:r>
@@ -1159,10 +1253,20 @@
         <w:rPr>
           <w:lang w:val="en-SG"/>
         </w:rPr>
-        <w:t xml:space="preserve">  For example, the ‘White Throated Kingfishes’ had a raining background.  But the test images had bokeh background.</w:t>
-      </w:r>
-      <w:bookmarkStart w:id="0" w:name="_GoBack"/>
-      <w:bookmarkEnd w:id="0"/>
+        <w:t xml:space="preserve">  For example, the ‘White Throated Kingfishes’ had a raining background.  But the test images had bokeh</w:t>
+      </w:r>
+      <w:r>
+        <w:rPr>
+          <w:lang w:val="en-SG"/>
+        </w:rPr>
+        <w:t xml:space="preserve"> effect</w:t>
+      </w:r>
+      <w:r>
+        <w:rPr>
+          <w:lang w:val="en-SG"/>
+        </w:rPr>
+        <w:t xml:space="preserve"> background.</w:t>
+      </w:r>
     </w:p>
     <w:p>
       <w:pPr>
@@ -1173,6 +1277,12 @@
       </w:pPr>
     </w:p>
     <w:sectPr>
+      <w:headerReference w:type="even" r:id="rId11"/>
+      <w:headerReference w:type="default" r:id="rId12"/>
+      <w:footerReference w:type="even" r:id="rId13"/>
+      <w:footerReference w:type="default" r:id="rId14"/>
+      <w:headerReference w:type="first" r:id="rId15"/>
+      <w:footerReference w:type="first" r:id="rId16"/>
       <w:pgSz w:w="12240" w:h="15840"/>
       <w:pgMar w:top="1440" w:right="1440" w:bottom="1440" w:left="1440" w:header="708" w:footer="708" w:gutter="0"/>
       <w:cols w:space="708"/>
@@ -1180,6 +1290,127 @@
     </w:sectPr>
   </w:body>
 </w:document>
+</file>
+
+<file path=word/endnotes.xml><?xml version="1.0" encoding="utf-8"?>
+<w:endnotes xmlns:wpc="http://schemas.microsoft.com/office/word/2010/wordprocessingCanvas" xmlns:cx="http://schemas.microsoft.com/office/drawing/2014/chartex" xmlns:cx1="http://schemas.microsoft.com/office/drawing/2015/9/8/chartex" xmlns:cx2="http://schemas.microsoft.com/office/drawing/2015/10/21/chartex" xmlns:cx3="http://schemas.microsoft.com/office/drawing/2016/5/9/chartex" xmlns:cx4="http://schemas.microsoft.com/office/drawing/2016/5/10/chartex" xmlns:cx5="http://schemas.microsoft.com/office/drawing/2016/5/11/chartex" xmlns:cx6="http://schemas.microsoft.com/office/drawing/2016/5/12/chartex" xmlns:cx7="http://schemas.microsoft.com/office/drawing/2016/5/13/chartex" xmlns:cx8="http://schemas.microsoft.com/office/drawing/2016/5/14/chartex" xmlns:mc="http://schemas.openxmlformats.org/markup-compatibility/2006" xmlns:aink="http://schemas.microsoft.com/office/drawing/2016/ink" xmlns:am3d="http://schemas.microsoft.com/office/drawing/2017/model3d" xmlns:o="urn:schemas-microsoft-com:office:office" xmlns:r="http://schemas.openxmlformats.org/officeDocument/2006/relationships" xmlns:m="http://schemas.openxmlformats.org/officeDocument/2006/math" xmlns:v="urn:schemas-microsoft-com:vml" xmlns:wp14="http://schemas.microsoft.com/office/word/2010/wordprocessingDrawing" xmlns:wp="http://schemas.openxmlformats.org/drawingml/2006/wordprocessingDrawing" xmlns:w10="urn:schemas-microsoft-com:office:word" xmlns:w="http://schemas.openxmlformats.org/wordprocessingml/2006/main" xmlns:w14="http://schemas.microsoft.com/office/word/2010/wordml" xmlns:w15="http://schemas.microsoft.com/office/word/2012/wordml" xmlns:w16cid="http://schemas.microsoft.com/office/word/2016/wordml/cid" xmlns:w16se="http://schemas.microsoft.com/office/word/2015/wordml/symex" xmlns:wpg="http://schemas.microsoft.com/office/word/2010/wordprocessingGroup" xmlns:wpi="http://schemas.microsoft.com/office/word/2010/wordprocessingInk" xmlns:wne="http://schemas.microsoft.com/office/word/2006/wordml" xmlns:wps="http://schemas.microsoft.com/office/word/2010/wordprocessingShape" mc:Ignorable="w14 w15 w16se w16cid wp14">
+  <w:endnote w:type="separator" w:id="-1">
+    <w:p>
+      <w:pPr>
+        <w:spacing w:after="0" w:line="240" w:lineRule="auto"/>
+      </w:pPr>
+      <w:r>
+        <w:separator/>
+      </w:r>
+    </w:p>
+  </w:endnote>
+  <w:endnote w:type="continuationSeparator" w:id="0">
+    <w:p>
+      <w:pPr>
+        <w:spacing w:after="0" w:line="240" w:lineRule="auto"/>
+      </w:pPr>
+      <w:r>
+        <w:continuationSeparator/>
+      </w:r>
+    </w:p>
+  </w:endnote>
+</w:endnotes>
+</file>
+
+<file path=word/footer1.xml><?xml version="1.0" encoding="utf-8"?>
+<w:ftr xmlns:wpc="http://schemas.microsoft.com/office/word/2010/wordprocessingCanvas" xmlns:cx="http://schemas.microsoft.com/office/drawing/2014/chartex" xmlns:cx1="http://schemas.microsoft.com/office/drawing/2015/9/8/chartex" xmlns:cx2="http://schemas.microsoft.com/office/drawing/2015/10/21/chartex" xmlns:cx3="http://schemas.microsoft.com/office/drawing/2016/5/9/chartex" xmlns:cx4="http://schemas.microsoft.com/office/drawing/2016/5/10/chartex" xmlns:cx5="http://schemas.microsoft.com/office/drawing/2016/5/11/chartex" xmlns:cx6="http://schemas.microsoft.com/office/drawing/2016/5/12/chartex" xmlns:cx7="http://schemas.microsoft.com/office/drawing/2016/5/13/chartex" xmlns:cx8="http://schemas.microsoft.com/office/drawing/2016/5/14/chartex" xmlns:mc="http://schemas.openxmlformats.org/markup-compatibility/2006" xmlns:aink="http://schemas.microsoft.com/office/drawing/2016/ink" xmlns:am3d="http://schemas.microsoft.com/office/drawing/2017/model3d" xmlns:o="urn:schemas-microsoft-com:office:office" xmlns:r="http://schemas.openxmlformats.org/officeDocument/2006/relationships" xmlns:m="http://schemas.openxmlformats.org/officeDocument/2006/math" xmlns:v="urn:schemas-microsoft-com:vml" xmlns:wp14="http://schemas.microsoft.com/office/word/2010/wordprocessingDrawing" xmlns:wp="http://schemas.openxmlformats.org/drawingml/2006/wordprocessingDrawing" xmlns:w10="urn:schemas-microsoft-com:office:word" xmlns:w="http://schemas.openxmlformats.org/wordprocessingml/2006/main" xmlns:w14="http://schemas.microsoft.com/office/word/2010/wordml" xmlns:w15="http://schemas.microsoft.com/office/word/2012/wordml" xmlns:w16cid="http://schemas.microsoft.com/office/word/2016/wordml/cid" xmlns:w16se="http://schemas.microsoft.com/office/word/2015/wordml/symex" xmlns:wpg="http://schemas.microsoft.com/office/word/2010/wordprocessingGroup" xmlns:wpi="http://schemas.microsoft.com/office/word/2010/wordprocessingInk" xmlns:wne="http://schemas.microsoft.com/office/word/2006/wordml" xmlns:wps="http://schemas.microsoft.com/office/word/2010/wordprocessingShape" mc:Ignorable="w14 w15 w16se w16cid wp14">
+  <w:p>
+    <w:pPr>
+      <w:pStyle w:val="Footer"/>
+    </w:pPr>
+  </w:p>
+</w:ftr>
+</file>
+
+<file path=word/footer2.xml><?xml version="1.0" encoding="utf-8"?>
+<w:ftr xmlns:wpc="http://schemas.microsoft.com/office/word/2010/wordprocessingCanvas" xmlns:cx="http://schemas.microsoft.com/office/drawing/2014/chartex" xmlns:cx1="http://schemas.microsoft.com/office/drawing/2015/9/8/chartex" xmlns:cx2="http://schemas.microsoft.com/office/drawing/2015/10/21/chartex" xmlns:cx3="http://schemas.microsoft.com/office/drawing/2016/5/9/chartex" xmlns:cx4="http://schemas.microsoft.com/office/drawing/2016/5/10/chartex" xmlns:cx5="http://schemas.microsoft.com/office/drawing/2016/5/11/chartex" xmlns:cx6="http://schemas.microsoft.com/office/drawing/2016/5/12/chartex" xmlns:cx7="http://schemas.microsoft.com/office/drawing/2016/5/13/chartex" xmlns:cx8="http://schemas.microsoft.com/office/drawing/2016/5/14/chartex" xmlns:mc="http://schemas.openxmlformats.org/markup-compatibility/2006" xmlns:aink="http://schemas.microsoft.com/office/drawing/2016/ink" xmlns:am3d="http://schemas.microsoft.com/office/drawing/2017/model3d" xmlns:o="urn:schemas-microsoft-com:office:office" xmlns:r="http://schemas.openxmlformats.org/officeDocument/2006/relationships" xmlns:m="http://schemas.openxmlformats.org/officeDocument/2006/math" xmlns:v="urn:schemas-microsoft-com:vml" xmlns:wp14="http://schemas.microsoft.com/office/word/2010/wordprocessingDrawing" xmlns:wp="http://schemas.openxmlformats.org/drawingml/2006/wordprocessingDrawing" xmlns:w10="urn:schemas-microsoft-com:office:word" xmlns:w="http://schemas.openxmlformats.org/wordprocessingml/2006/main" xmlns:w14="http://schemas.microsoft.com/office/word/2010/wordml" xmlns:w15="http://schemas.microsoft.com/office/word/2012/wordml" xmlns:w16cid="http://schemas.microsoft.com/office/word/2016/wordml/cid" xmlns:w16se="http://schemas.microsoft.com/office/word/2015/wordml/symex" xmlns:wpg="http://schemas.microsoft.com/office/word/2010/wordprocessingGroup" xmlns:wpi="http://schemas.microsoft.com/office/word/2010/wordprocessingInk" xmlns:wne="http://schemas.microsoft.com/office/word/2006/wordml" xmlns:wps="http://schemas.microsoft.com/office/word/2010/wordprocessingShape" mc:Ignorable="w14 w15 w16se w16cid wp14">
+  <w:p>
+    <w:pPr>
+      <w:pStyle w:val="Footer"/>
+    </w:pPr>
+  </w:p>
+</w:ftr>
+</file>
+
+<file path=word/footer3.xml><?xml version="1.0" encoding="utf-8"?>
+<w:ftr xmlns:wpc="http://schemas.microsoft.com/office/word/2010/wordprocessingCanvas" xmlns:cx="http://schemas.microsoft.com/office/drawing/2014/chartex" xmlns:cx1="http://schemas.microsoft.com/office/drawing/2015/9/8/chartex" xmlns:cx2="http://schemas.microsoft.com/office/drawing/2015/10/21/chartex" xmlns:cx3="http://schemas.microsoft.com/office/drawing/2016/5/9/chartex" xmlns:cx4="http://schemas.microsoft.com/office/drawing/2016/5/10/chartex" xmlns:cx5="http://schemas.microsoft.com/office/drawing/2016/5/11/chartex" xmlns:cx6="http://schemas.microsoft.com/office/drawing/2016/5/12/chartex" xmlns:cx7="http://schemas.microsoft.com/office/drawing/2016/5/13/chartex" xmlns:cx8="http://schemas.microsoft.com/office/drawing/2016/5/14/chartex" xmlns:mc="http://schemas.openxmlformats.org/markup-compatibility/2006" xmlns:aink="http://schemas.microsoft.com/office/drawing/2016/ink" xmlns:am3d="http://schemas.microsoft.com/office/drawing/2017/model3d" xmlns:o="urn:schemas-microsoft-com:office:office" xmlns:r="http://schemas.openxmlformats.org/officeDocument/2006/relationships" xmlns:m="http://schemas.openxmlformats.org/officeDocument/2006/math" xmlns:v="urn:schemas-microsoft-com:vml" xmlns:wp14="http://schemas.microsoft.com/office/word/2010/wordprocessingDrawing" xmlns:wp="http://schemas.openxmlformats.org/drawingml/2006/wordprocessingDrawing" xmlns:w10="urn:schemas-microsoft-com:office:word" xmlns:w="http://schemas.openxmlformats.org/wordprocessingml/2006/main" xmlns:w14="http://schemas.microsoft.com/office/word/2010/wordml" xmlns:w15="http://schemas.microsoft.com/office/word/2012/wordml" xmlns:w16cid="http://schemas.microsoft.com/office/word/2016/wordml/cid" xmlns:w16se="http://schemas.microsoft.com/office/word/2015/wordml/symex" xmlns:wpg="http://schemas.microsoft.com/office/word/2010/wordprocessingGroup" xmlns:wpi="http://schemas.microsoft.com/office/word/2010/wordprocessingInk" xmlns:wne="http://schemas.microsoft.com/office/word/2006/wordml" xmlns:wps="http://schemas.microsoft.com/office/word/2010/wordprocessingShape" mc:Ignorable="w14 w15 w16se w16cid wp14">
+  <w:p>
+    <w:pPr>
+      <w:pStyle w:val="Footer"/>
+    </w:pPr>
+  </w:p>
+</w:ftr>
+</file>
+
+<file path=word/footnotes.xml><?xml version="1.0" encoding="utf-8"?>
+<w:footnotes xmlns:wpc="http://schemas.microsoft.com/office/word/2010/wordprocessingCanvas" xmlns:cx="http://schemas.microsoft.com/office/drawing/2014/chartex" xmlns:cx1="http://schemas.microsoft.com/office/drawing/2015/9/8/chartex" xmlns:cx2="http://schemas.microsoft.com/office/drawing/2015/10/21/chartex" xmlns:cx3="http://schemas.microsoft.com/office/drawing/2016/5/9/chartex" xmlns:cx4="http://schemas.microsoft.com/office/drawing/2016/5/10/chartex" xmlns:cx5="http://schemas.microsoft.com/office/drawing/2016/5/11/chartex" xmlns:cx6="http://schemas.microsoft.com/office/drawing/2016/5/12/chartex" xmlns:cx7="http://schemas.microsoft.com/office/drawing/2016/5/13/chartex" xmlns:cx8="http://schemas.microsoft.com/office/drawing/2016/5/14/chartex" xmlns:mc="http://schemas.openxmlformats.org/markup-compatibility/2006" xmlns:aink="http://schemas.microsoft.com/office/drawing/2016/ink" xmlns:am3d="http://schemas.microsoft.com/office/drawing/2017/model3d" xmlns:o="urn:schemas-microsoft-com:office:office" xmlns:r="http://schemas.openxmlformats.org/officeDocument/2006/relationships" xmlns:m="http://schemas.openxmlformats.org/officeDocument/2006/math" xmlns:v="urn:schemas-microsoft-com:vml" xmlns:wp14="http://schemas.microsoft.com/office/word/2010/wordprocessingDrawing" xmlns:wp="http://schemas.openxmlformats.org/drawingml/2006/wordprocessingDrawing" xmlns:w10="urn:schemas-microsoft-com:office:word" xmlns:w="http://schemas.openxmlformats.org/wordprocessingml/2006/main" xmlns:w14="http://schemas.microsoft.com/office/word/2010/wordml" xmlns:w15="http://schemas.microsoft.com/office/word/2012/wordml" xmlns:w16cid="http://schemas.microsoft.com/office/word/2016/wordml/cid" xmlns:w16se="http://schemas.microsoft.com/office/word/2015/wordml/symex" xmlns:wpg="http://schemas.microsoft.com/office/word/2010/wordprocessingGroup" xmlns:wpi="http://schemas.microsoft.com/office/word/2010/wordprocessingInk" xmlns:wne="http://schemas.microsoft.com/office/word/2006/wordml" xmlns:wps="http://schemas.microsoft.com/office/word/2010/wordprocessingShape" mc:Ignorable="w14 w15 w16se w16cid wp14">
+  <w:footnote w:type="separator" w:id="-1">
+    <w:p>
+      <w:pPr>
+        <w:spacing w:after="0" w:line="240" w:lineRule="auto"/>
+      </w:pPr>
+      <w:r>
+        <w:separator/>
+      </w:r>
+    </w:p>
+  </w:footnote>
+  <w:footnote w:type="continuationSeparator" w:id="0">
+    <w:p>
+      <w:pPr>
+        <w:spacing w:after="0" w:line="240" w:lineRule="auto"/>
+      </w:pPr>
+      <w:r>
+        <w:continuationSeparator/>
+      </w:r>
+    </w:p>
+  </w:footnote>
+</w:footnotes>
+</file>
+
+<file path=word/header1.xml><?xml version="1.0" encoding="utf-8"?>
+<w:hdr xmlns:wpc="http://schemas.microsoft.com/office/word/2010/wordprocessingCanvas" xmlns:cx="http://schemas.microsoft.com/office/drawing/2014/chartex" xmlns:cx1="http://schemas.microsoft.com/office/drawing/2015/9/8/chartex" xmlns:cx2="http://schemas.microsoft.com/office/drawing/2015/10/21/chartex" xmlns:cx3="http://schemas.microsoft.com/office/drawing/2016/5/9/chartex" xmlns:cx4="http://schemas.microsoft.com/office/drawing/2016/5/10/chartex" xmlns:cx5="http://schemas.microsoft.com/office/drawing/2016/5/11/chartex" xmlns:cx6="http://schemas.microsoft.com/office/drawing/2016/5/12/chartex" xmlns:cx7="http://schemas.microsoft.com/office/drawing/2016/5/13/chartex" xmlns:cx8="http://schemas.microsoft.com/office/drawing/2016/5/14/chartex" xmlns:mc="http://schemas.openxmlformats.org/markup-compatibility/2006" xmlns:aink="http://schemas.microsoft.com/office/drawing/2016/ink" xmlns:am3d="http://schemas.microsoft.com/office/drawing/2017/model3d" xmlns:o="urn:schemas-microsoft-com:office:office" xmlns:r="http://schemas.openxmlformats.org/officeDocument/2006/relationships" xmlns:m="http://schemas.openxmlformats.org/officeDocument/2006/math" xmlns:v="urn:schemas-microsoft-com:vml" xmlns:wp14="http://schemas.microsoft.com/office/word/2010/wordprocessingDrawing" xmlns:wp="http://schemas.openxmlformats.org/drawingml/2006/wordprocessingDrawing" xmlns:w10="urn:schemas-microsoft-com:office:word" xmlns:w="http://schemas.openxmlformats.org/wordprocessingml/2006/main" xmlns:w14="http://schemas.microsoft.com/office/word/2010/wordml" xmlns:w15="http://schemas.microsoft.com/office/word/2012/wordml" xmlns:w16cid="http://schemas.microsoft.com/office/word/2016/wordml/cid" xmlns:w16se="http://schemas.microsoft.com/office/word/2015/wordml/symex" xmlns:wpg="http://schemas.microsoft.com/office/word/2010/wordprocessingGroup" xmlns:wpi="http://schemas.microsoft.com/office/word/2010/wordprocessingInk" xmlns:wne="http://schemas.microsoft.com/office/word/2006/wordml" xmlns:wps="http://schemas.microsoft.com/office/word/2010/wordprocessingShape" mc:Ignorable="w14 w15 w16se w16cid wp14">
+  <w:p>
+    <w:pPr>
+      <w:pStyle w:val="Header"/>
+    </w:pPr>
+  </w:p>
+</w:hdr>
+</file>
+
+<file path=word/header2.xml><?xml version="1.0" encoding="utf-8"?>
+<w:hdr xmlns:wpc="http://schemas.microsoft.com/office/word/2010/wordprocessingCanvas" xmlns:cx="http://schemas.microsoft.com/office/drawing/2014/chartex" xmlns:cx1="http://schemas.microsoft.com/office/drawing/2015/9/8/chartex" xmlns:cx2="http://schemas.microsoft.com/office/drawing/2015/10/21/chartex" xmlns:cx3="http://schemas.microsoft.com/office/drawing/2016/5/9/chartex" xmlns:cx4="http://schemas.microsoft.com/office/drawing/2016/5/10/chartex" xmlns:cx5="http://schemas.microsoft.com/office/drawing/2016/5/11/chartex" xmlns:cx6="http://schemas.microsoft.com/office/drawing/2016/5/12/chartex" xmlns:cx7="http://schemas.microsoft.com/office/drawing/2016/5/13/chartex" xmlns:cx8="http://schemas.microsoft.com/office/drawing/2016/5/14/chartex" xmlns:mc="http://schemas.openxmlformats.org/markup-compatibility/2006" xmlns:aink="http://schemas.microsoft.com/office/drawing/2016/ink" xmlns:am3d="http://schemas.microsoft.com/office/drawing/2017/model3d" xmlns:o="urn:schemas-microsoft-com:office:office" xmlns:r="http://schemas.openxmlformats.org/officeDocument/2006/relationships" xmlns:m="http://schemas.openxmlformats.org/officeDocument/2006/math" xmlns:v="urn:schemas-microsoft-com:vml" xmlns:wp14="http://schemas.microsoft.com/office/word/2010/wordprocessingDrawing" xmlns:wp="http://schemas.openxmlformats.org/drawingml/2006/wordprocessingDrawing" xmlns:w10="urn:schemas-microsoft-com:office:word" xmlns:w="http://schemas.openxmlformats.org/wordprocessingml/2006/main" xmlns:w14="http://schemas.microsoft.com/office/word/2010/wordml" xmlns:w15="http://schemas.microsoft.com/office/word/2012/wordml" xmlns:w16cid="http://schemas.microsoft.com/office/word/2016/wordml/cid" xmlns:w16se="http://schemas.microsoft.com/office/word/2015/wordml/symex" xmlns:wpg="http://schemas.microsoft.com/office/word/2010/wordprocessingGroup" xmlns:wpi="http://schemas.microsoft.com/office/word/2010/wordprocessingInk" xmlns:wne="http://schemas.microsoft.com/office/word/2006/wordml" xmlns:wps="http://schemas.microsoft.com/office/word/2010/wordprocessingShape" mc:Ignorable="w14 w15 w16se w16cid wp14">
+  <w:p>
+    <w:pPr>
+      <w:pStyle w:val="Header"/>
+      <w:jc w:val="right"/>
+    </w:pPr>
+    <w:r>
+      <w:t>Updated: 06 March 2020</w:t>
+    </w:r>
+    <w:bookmarkStart w:id="0" w:name="_GoBack"/>
+    <w:bookmarkEnd w:id="0"/>
+  </w:p>
+  <w:p>
+    <w:pPr>
+      <w:pStyle w:val="Header"/>
+    </w:pPr>
+  </w:p>
+</w:hdr>
+</file>
+
+<file path=word/header3.xml><?xml version="1.0" encoding="utf-8"?>
+<w:hdr xmlns:wpc="http://schemas.microsoft.com/office/word/2010/wordprocessingCanvas" xmlns:cx="http://schemas.microsoft.com/office/drawing/2014/chartex" xmlns:cx1="http://schemas.microsoft.com/office/drawing/2015/9/8/chartex" xmlns:cx2="http://schemas.microsoft.com/office/drawing/2015/10/21/chartex" xmlns:cx3="http://schemas.microsoft.com/office/drawing/2016/5/9/chartex" xmlns:cx4="http://schemas.microsoft.com/office/drawing/2016/5/10/chartex" xmlns:cx5="http://schemas.microsoft.com/office/drawing/2016/5/11/chartex" xmlns:cx6="http://schemas.microsoft.com/office/drawing/2016/5/12/chartex" xmlns:cx7="http://schemas.microsoft.com/office/drawing/2016/5/13/chartex" xmlns:cx8="http://schemas.microsoft.com/office/drawing/2016/5/14/chartex" xmlns:mc="http://schemas.openxmlformats.org/markup-compatibility/2006" xmlns:aink="http://schemas.microsoft.com/office/drawing/2016/ink" xmlns:am3d="http://schemas.microsoft.com/office/drawing/2017/model3d" xmlns:o="urn:schemas-microsoft-com:office:office" xmlns:r="http://schemas.openxmlformats.org/officeDocument/2006/relationships" xmlns:m="http://schemas.openxmlformats.org/officeDocument/2006/math" xmlns:v="urn:schemas-microsoft-com:vml" xmlns:wp14="http://schemas.microsoft.com/office/word/2010/wordprocessingDrawing" xmlns:wp="http://schemas.openxmlformats.org/drawingml/2006/wordprocessingDrawing" xmlns:w10="urn:schemas-microsoft-com:office:word" xmlns:w="http://schemas.openxmlformats.org/wordprocessingml/2006/main" xmlns:w14="http://schemas.microsoft.com/office/word/2010/wordml" xmlns:w15="http://schemas.microsoft.com/office/word/2012/wordml" xmlns:w16cid="http://schemas.microsoft.com/office/word/2016/wordml/cid" xmlns:w16se="http://schemas.microsoft.com/office/word/2015/wordml/symex" xmlns:wpg="http://schemas.microsoft.com/office/word/2010/wordprocessingGroup" xmlns:wpi="http://schemas.microsoft.com/office/word/2010/wordprocessingInk" xmlns:wne="http://schemas.microsoft.com/office/word/2006/wordml" xmlns:wps="http://schemas.microsoft.com/office/word/2010/wordprocessingShape" mc:Ignorable="w14 w15 w16se w16cid wp14">
+  <w:p>
+    <w:pPr>
+      <w:pStyle w:val="Header"/>
+    </w:pPr>
+  </w:p>
+</w:hdr>
 </file>
 
 <file path=word/numbering.xml><?xml version="1.0" encoding="utf-8"?>
@@ -2128,6 +2359,50 @@
       <w:contextualSpacing/>
     </w:pPr>
   </w:style>
+  <w:style w:type="paragraph" w:styleId="Header">
+    <w:name w:val="header"/>
+    <w:basedOn w:val="Normal"/>
+    <w:link w:val="HeaderChar"/>
+    <w:uiPriority w:val="99"/>
+    <w:unhideWhenUsed/>
+    <w:rsid w:val="00502F63"/>
+    <w:pPr>
+      <w:tabs>
+        <w:tab w:val="center" w:pos="4680"/>
+        <w:tab w:val="right" w:pos="9360"/>
+      </w:tabs>
+      <w:spacing w:after="0" w:line="240" w:lineRule="auto"/>
+    </w:pPr>
+  </w:style>
+  <w:style w:type="character" w:customStyle="1" w:styleId="HeaderChar">
+    <w:name w:val="Header Char"/>
+    <w:basedOn w:val="DefaultParagraphFont"/>
+    <w:link w:val="Header"/>
+    <w:uiPriority w:val="99"/>
+    <w:rsid w:val="00502F63"/>
+  </w:style>
+  <w:style w:type="paragraph" w:styleId="Footer">
+    <w:name w:val="footer"/>
+    <w:basedOn w:val="Normal"/>
+    <w:link w:val="FooterChar"/>
+    <w:uiPriority w:val="99"/>
+    <w:unhideWhenUsed/>
+    <w:rsid w:val="00502F63"/>
+    <w:pPr>
+      <w:tabs>
+        <w:tab w:val="center" w:pos="4680"/>
+        <w:tab w:val="right" w:pos="9360"/>
+      </w:tabs>
+      <w:spacing w:after="0" w:line="240" w:lineRule="auto"/>
+    </w:pPr>
+  </w:style>
+  <w:style w:type="character" w:customStyle="1" w:styleId="FooterChar">
+    <w:name w:val="Footer Char"/>
+    <w:basedOn w:val="DefaultParagraphFont"/>
+    <w:link w:val="Footer"/>
+    <w:uiPriority w:val="99"/>
+    <w:rsid w:val="00502F63"/>
+  </w:style>
 </w:styles>
 </file>
 

</xml_diff>